<commit_message>
removed extraneous tasks and added release notes for the real tasks
git-svn-id: svn://127.0.0.1/Core@7252 17c802ae-cbca-534c-9e8e-6d19a4926c45
</commit_message>
<xml_diff>
--- a/trunk/doc/readme_nm_4400_fix17.docx
+++ b/trunk/doc/readme_nm_4400_fix17.docx
@@ -1,6 +1,6 @@
 
 <file path=word/document.xml><?xml version="1.0" encoding="utf-8"?>
-<w:document xmlns:ve="http://schemas.openxmlformats.org/markup-compatibility/2006" xmlns:o="urn:schemas-microsoft-com:office:office" xmlns:r="http://schemas.openxmlformats.org/officeDocument/2006/relationships" xmlns:m="http://schemas.openxmlformats.org/officeDocument/2006/math" xmlns:v="urn:schemas-microsoft-com:vml" xmlns:wp="http://schemas.openxmlformats.org/drawingml/2006/wordprocessingDrawing" xmlns:w10="urn:schemas-microsoft-com:office:word" xmlns:w="http://schemas.openxmlformats.org/wordprocessingml/2006/main" xmlns:wne="http://schemas.microsoft.com/office/word/2006/wordml">
+<w:document xmlns:wpc="http://schemas.microsoft.com/office/word/2010/wordprocessingCanvas" xmlns:mc="http://schemas.openxmlformats.org/markup-compatibility/2006" xmlns:o="urn:schemas-microsoft-com:office:office" xmlns:r="http://schemas.openxmlformats.org/officeDocument/2006/relationships" xmlns:m="http://schemas.openxmlformats.org/officeDocument/2006/math" xmlns:v="urn:schemas-microsoft-com:vml" xmlns:wp14="http://schemas.microsoft.com/office/word/2010/wordprocessingDrawing" xmlns:wp="http://schemas.openxmlformats.org/drawingml/2006/wordprocessingDrawing" xmlns:w10="urn:schemas-microsoft-com:office:word" xmlns:w="http://schemas.openxmlformats.org/wordprocessingml/2006/main" xmlns:w14="http://schemas.microsoft.com/office/word/2010/wordml" xmlns:wpg="http://schemas.microsoft.com/office/word/2010/wordprocessingGroup" xmlns:wpi="http://schemas.microsoft.com/office/word/2010/wordprocessingInk" xmlns:wne="http://schemas.microsoft.com/office/word/2006/wordml" xmlns:wps="http://schemas.microsoft.com/office/word/2010/wordprocessingShape" mc:Ignorable="w14 wp14">
   <w:body>
     <w:p>
       <w:pPr>
@@ -450,7 +450,7 @@
           <w:left w:w="0" w:type="dxa"/>
           <w:right w:w="0" w:type="dxa"/>
         </w:tblCellMar>
-        <w:tblLook w:val="0000"/>
+        <w:tblLook w:val="0000" w:firstRow="0" w:lastRow="0" w:firstColumn="0" w:lastColumn="0" w:noHBand="0" w:noVBand="0"/>
       </w:tblPr>
       <w:tblGrid>
         <w:gridCol w:w="2410"/>
@@ -877,27 +877,7 @@
                 <w:sz w:val="16"/>
                 <w:szCs w:val="16"/>
               </w:rPr>
-              <w:t xml:space="preserve">Go to the relevant </w:t>
-            </w:r>
-            <w:proofErr w:type="spellStart"/>
-            <w:r>
-              <w:rPr>
-                <w:rFonts w:ascii="Calibri" w:hAnsi="Calibri" w:cs="Calibri"/>
-                <w:color w:val="000000"/>
-                <w:sz w:val="16"/>
-                <w:szCs w:val="16"/>
-              </w:rPr>
-              <w:t>exor</w:t>
-            </w:r>
-            <w:proofErr w:type="spellEnd"/>
-            <w:r>
-              <w:rPr>
-                <w:rFonts w:ascii="Calibri" w:hAnsi="Calibri" w:cs="Calibri"/>
-                <w:color w:val="000000"/>
-                <w:sz w:val="16"/>
-                <w:szCs w:val="16"/>
-              </w:rPr>
-              <w:t>\bin directory on the Oracle Application Server and rename the following files:-</w:t>
+              <w:t>Go to the relevant exor\bin directory on the Oracle Application Server and rename the following files:-</w:t>
             </w:r>
             <w:r>
               <w:rPr>
@@ -1467,7 +1447,7 @@
           <w:left w:w="0" w:type="dxa"/>
           <w:right w:w="0" w:type="dxa"/>
         </w:tblCellMar>
-        <w:tblLook w:val="0000"/>
+        <w:tblLook w:val="0000" w:firstRow="0" w:lastRow="0" w:firstColumn="0" w:lastColumn="0" w:noHBand="0" w:noVBand="0"/>
       </w:tblPr>
       <w:tblGrid>
         <w:gridCol w:w="3261"/>
@@ -2381,7 +2361,7 @@
           <w:left w:w="0" w:type="dxa"/>
           <w:right w:w="0" w:type="dxa"/>
         </w:tblCellMar>
-        <w:tblLook w:val="0000"/>
+        <w:tblLook w:val="0000" w:firstRow="0" w:lastRow="0" w:firstColumn="0" w:lastColumn="0" w:noHBand="0" w:noVBand="0"/>
       </w:tblPr>
       <w:tblGrid>
         <w:gridCol w:w="1134"/>
@@ -2389,6 +2369,14 @@
         <w:gridCol w:w="1134"/>
       </w:tblGrid>
       <w:tr>
+        <w:tblPrEx>
+          <w:tblCellMar>
+            <w:top w:w="0" w:type="dxa"/>
+            <w:left w:w="0" w:type="dxa"/>
+            <w:bottom w:w="0" w:type="dxa"/>
+            <w:right w:w="0" w:type="dxa"/>
+          </w:tblCellMar>
+        </w:tblPrEx>
         <w:trPr>
           <w:cantSplit/>
           <w:tblHeader/>
@@ -2420,6 +2408,10 @@
                 <w:szCs w:val="18"/>
               </w:rPr>
             </w:pPr>
+            <w:bookmarkStart w:id="0" w:name="page_total_master0"/>
+            <w:bookmarkStart w:id="1" w:name="page_total"/>
+            <w:bookmarkEnd w:id="0"/>
+            <w:bookmarkEnd w:id="1"/>
             <w:r>
               <w:rPr>
                 <w:rFonts w:ascii="Calibri" w:hAnsi="Calibri" w:cs="Calibri"/>
@@ -2571,6 +2563,14 @@
         </w:tc>
       </w:tr>
       <w:tr>
+        <w:tblPrEx>
+          <w:tblCellMar>
+            <w:top w:w="0" w:type="dxa"/>
+            <w:left w:w="0" w:type="dxa"/>
+            <w:bottom w:w="0" w:type="dxa"/>
+            <w:right w:w="0" w:type="dxa"/>
+          </w:tblCellMar>
+        </w:tblPrEx>
         <w:trPr>
           <w:cantSplit/>
         </w:trPr>
@@ -2608,7 +2608,7 @@
                 <w:sz w:val="16"/>
                 <w:szCs w:val="16"/>
               </w:rPr>
-              <w:t>0110927</w:t>
+              <w:t>0111821</w:t>
             </w:r>
           </w:p>
         </w:tc>
@@ -2646,7 +2646,7 @@
                 <w:sz w:val="16"/>
                 <w:szCs w:val="16"/>
               </w:rPr>
-              <w:t>Bug that resulted in error in locator when trying to order a field that has a domain in the results block has been fixed.</w:t>
+              <w:t>Error messages which were displayed when a user makes an attempt to query data for an invalid asset type have been suppressed.</w:t>
             </w:r>
           </w:p>
         </w:tc>
@@ -2684,9 +2684,130 @@
                 <w:sz w:val="16"/>
                 <w:szCs w:val="16"/>
               </w:rPr>
-              <w:t>8001059410</w:t>
+              <w:t>8001300531</w:t>
             </w:r>
           </w:p>
+        </w:tc>
+      </w:tr>
+      <w:tr>
+        <w:tblPrEx>
+          <w:tblCellMar>
+            <w:top w:w="0" w:type="dxa"/>
+            <w:left w:w="0" w:type="dxa"/>
+            <w:bottom w:w="0" w:type="dxa"/>
+            <w:right w:w="0" w:type="dxa"/>
+          </w:tblCellMar>
+        </w:tblPrEx>
+        <w:trPr>
+          <w:cantSplit/>
+        </w:trPr>
+        <w:tc>
+          <w:tcPr>
+            <w:tcW w:w="1134" w:type="dxa"/>
+            <w:tcBorders>
+              <w:top w:val="single" w:sz="6" w:space="0" w:color="BFBFBF"/>
+              <w:left w:val="single" w:sz="4" w:space="0" w:color="BFBFBF"/>
+              <w:bottom w:val="single" w:sz="4" w:space="0" w:color="BFBFBF"/>
+              <w:right w:val="single" w:sz="6" w:space="0" w:color="BFBFBF"/>
+            </w:tcBorders>
+            <w:shd w:val="clear" w:color="auto" w:fill="FFFFFF"/>
+          </w:tcPr>
+          <w:p>
+            <w:pPr>
+              <w:keepLines/>
+              <w:widowControl w:val="0"/>
+              <w:autoSpaceDE w:val="0"/>
+              <w:autoSpaceDN w:val="0"/>
+              <w:adjustRightInd w:val="0"/>
+              <w:spacing w:after="0" w:line="240" w:lineRule="auto"/>
+              <w:ind w:left="108" w:right="94"/>
+              <w:rPr>
+                <w:rFonts w:ascii="Arial" w:hAnsi="Arial" w:cs="Arial"/>
+                <w:color w:val="000000"/>
+                <w:sz w:val="18"/>
+                <w:szCs w:val="18"/>
+              </w:rPr>
+            </w:pPr>
+            <w:r>
+              <w:rPr>
+                <w:rFonts w:ascii="Calibri" w:hAnsi="Calibri" w:cs="Calibri"/>
+                <w:color w:val="000000"/>
+                <w:sz w:val="16"/>
+                <w:szCs w:val="16"/>
+              </w:rPr>
+              <w:t>0111891</w:t>
+            </w:r>
+          </w:p>
+        </w:tc>
+        <w:tc>
+          <w:tcPr>
+            <w:tcW w:w="6378" w:type="dxa"/>
+            <w:tcBorders>
+              <w:top w:val="single" w:sz="6" w:space="0" w:color="BFBFBF"/>
+              <w:left w:val="single" w:sz="6" w:space="0" w:color="BFBFBF"/>
+              <w:bottom w:val="single" w:sz="4" w:space="0" w:color="BFBFBF"/>
+              <w:right w:val="single" w:sz="6" w:space="0" w:color="BFBFBF"/>
+            </w:tcBorders>
+            <w:shd w:val="clear" w:color="auto" w:fill="FFFFFF"/>
+          </w:tcPr>
+          <w:p>
+            <w:pPr>
+              <w:keepLines/>
+              <w:widowControl w:val="0"/>
+              <w:autoSpaceDE w:val="0"/>
+              <w:autoSpaceDN w:val="0"/>
+              <w:adjustRightInd w:val="0"/>
+              <w:spacing w:after="0" w:line="240" w:lineRule="auto"/>
+              <w:ind w:left="122" w:right="76"/>
+              <w:rPr>
+                <w:rFonts w:ascii="Arial" w:hAnsi="Arial" w:cs="Arial"/>
+                <w:color w:val="000000"/>
+                <w:sz w:val="18"/>
+                <w:szCs w:val="18"/>
+              </w:rPr>
+            </w:pPr>
+            <w:r>
+              <w:rPr>
+                <w:rFonts w:ascii="Calibri" w:hAnsi="Calibri" w:cs="Calibri"/>
+                <w:color w:val="000000"/>
+                <w:sz w:val="16"/>
+                <w:szCs w:val="16"/>
+              </w:rPr>
+              <w:t xml:space="preserve">Ordering of the admin-units in the form has been improved. A new view is created </w:t>
+            </w:r>
+            <w:proofErr w:type="spellStart"/>
+            <w:r>
+              <w:rPr>
+                <w:rFonts w:ascii="Calibri" w:hAnsi="Calibri" w:cs="Calibri"/>
+                <w:color w:val="000000"/>
+                <w:sz w:val="16"/>
+                <w:szCs w:val="16"/>
+              </w:rPr>
+              <w:t>tp</w:t>
+            </w:r>
+            <w:proofErr w:type="spellEnd"/>
+            <w:r>
+              <w:rPr>
+                <w:rFonts w:ascii="Calibri" w:hAnsi="Calibri" w:cs="Calibri"/>
+                <w:color w:val="000000"/>
+                <w:sz w:val="16"/>
+                <w:szCs w:val="16"/>
+              </w:rPr>
+              <w:t xml:space="preserve"> assist in the ordering of tree items alphabetically within each branch.</w:t>
+            </w:r>
+          </w:p>
+        </w:tc>
+        <w:tc>
+          <w:tcPr>
+            <w:tcW w:w="1134" w:type="dxa"/>
+            <w:tcBorders>
+              <w:top w:val="single" w:sz="6" w:space="0" w:color="BFBFBF"/>
+              <w:left w:val="single" w:sz="6" w:space="0" w:color="BFBFBF"/>
+              <w:bottom w:val="single" w:sz="4" w:space="0" w:color="BFBFBF"/>
+              <w:right w:val="single" w:sz="4" w:space="0" w:color="BFBFBF"/>
+            </w:tcBorders>
+            <w:shd w:val="clear" w:color="auto" w:fill="FFFFFF"/>
+          </w:tcPr>
           <w:p>
             <w:pPr>
               <w:keepLines/>
@@ -2710,7 +2831,7 @@
                 <w:sz w:val="16"/>
                 <w:szCs w:val="16"/>
               </w:rPr>
-              <w:t>8001300965</w:t>
+              <w:t>8001319906</w:t>
             </w:r>
           </w:p>
         </w:tc>
@@ -2731,13 +2852,11 @@
           <w:szCs w:val="18"/>
         </w:rPr>
       </w:pPr>
-      <w:bookmarkStart w:id="0" w:name="page_total_master0"/>
-      <w:bookmarkStart w:id="1" w:name="page_total"/>
-      <w:bookmarkEnd w:id="0"/>
-      <w:bookmarkEnd w:id="1"/>
+      <w:bookmarkStart w:id="2" w:name="_GoBack"/>
+      <w:bookmarkEnd w:id="2"/>
     </w:p>
     <w:sectPr>
-      <w:footerReference w:type="default" r:id="rId7"/>
+      <w:footerReference w:type="default" r:id="rId8"/>
       <w:pgSz w:w="11880" w:h="16820"/>
       <w:pgMar w:top="1420" w:right="1320" w:bottom="1420" w:left="1320" w:header="709" w:footer="709" w:gutter="0"/>
       <w:cols w:space="720"/>
@@ -2748,7 +2867,7 @@
 </file>
 
 <file path=word/endnotes.xml><?xml version="1.0" encoding="utf-8"?>
-<w:endnotes xmlns:ve="http://schemas.openxmlformats.org/markup-compatibility/2006" xmlns:o="urn:schemas-microsoft-com:office:office" xmlns:r="http://schemas.openxmlformats.org/officeDocument/2006/relationships" xmlns:m="http://schemas.openxmlformats.org/officeDocument/2006/math" xmlns:v="urn:schemas-microsoft-com:vml" xmlns:wp="http://schemas.openxmlformats.org/drawingml/2006/wordprocessingDrawing" xmlns:w10="urn:schemas-microsoft-com:office:word" xmlns:w="http://schemas.openxmlformats.org/wordprocessingml/2006/main" xmlns:wne="http://schemas.microsoft.com/office/word/2006/wordml">
+<w:endnotes xmlns:wpc="http://schemas.microsoft.com/office/word/2010/wordprocessingCanvas" xmlns:mc="http://schemas.openxmlformats.org/markup-compatibility/2006" xmlns:o="urn:schemas-microsoft-com:office:office" xmlns:r="http://schemas.openxmlformats.org/officeDocument/2006/relationships" xmlns:m="http://schemas.openxmlformats.org/officeDocument/2006/math" xmlns:v="urn:schemas-microsoft-com:vml" xmlns:wp14="http://schemas.microsoft.com/office/word/2010/wordprocessingDrawing" xmlns:wp="http://schemas.openxmlformats.org/drawingml/2006/wordprocessingDrawing" xmlns:w10="urn:schemas-microsoft-com:office:word" xmlns:w="http://schemas.openxmlformats.org/wordprocessingml/2006/main" xmlns:w14="http://schemas.microsoft.com/office/word/2010/wordml" xmlns:wpg="http://schemas.microsoft.com/office/word/2010/wordprocessingGroup" xmlns:wpi="http://schemas.microsoft.com/office/word/2010/wordprocessingInk" xmlns:wne="http://schemas.microsoft.com/office/word/2006/wordml" xmlns:wps="http://schemas.microsoft.com/office/word/2010/wordprocessingShape" mc:Ignorable="w14 wp14">
   <w:endnote w:type="separator" w:id="-1">
     <w:p>
       <w:pPr>
@@ -2773,7 +2892,7 @@
 </file>
 
 <file path=word/footer1.xml><?xml version="1.0" encoding="utf-8"?>
-<w:ftr xmlns:ve="http://schemas.openxmlformats.org/markup-compatibility/2006" xmlns:o="urn:schemas-microsoft-com:office:office" xmlns:r="http://schemas.openxmlformats.org/officeDocument/2006/relationships" xmlns:m="http://schemas.openxmlformats.org/officeDocument/2006/math" xmlns:v="urn:schemas-microsoft-com:vml" xmlns:wp="http://schemas.openxmlformats.org/drawingml/2006/wordprocessingDrawing" xmlns:w10="urn:schemas-microsoft-com:office:word" xmlns:w="http://schemas.openxmlformats.org/wordprocessingml/2006/main" xmlns:wne="http://schemas.microsoft.com/office/word/2006/wordml">
+<w:ftr xmlns:wpc="http://schemas.microsoft.com/office/word/2010/wordprocessingCanvas" xmlns:mc="http://schemas.openxmlformats.org/markup-compatibility/2006" xmlns:o="urn:schemas-microsoft-com:office:office" xmlns:r="http://schemas.openxmlformats.org/officeDocument/2006/relationships" xmlns:m="http://schemas.openxmlformats.org/officeDocument/2006/math" xmlns:v="urn:schemas-microsoft-com:vml" xmlns:wp14="http://schemas.microsoft.com/office/word/2010/wordprocessingDrawing" xmlns:wp="http://schemas.openxmlformats.org/drawingml/2006/wordprocessingDrawing" xmlns:w10="urn:schemas-microsoft-com:office:word" xmlns:w="http://schemas.openxmlformats.org/wordprocessingml/2006/main" xmlns:w14="http://schemas.microsoft.com/office/word/2010/wordml" xmlns:wpg="http://schemas.microsoft.com/office/word/2010/wordprocessingGroup" xmlns:wpi="http://schemas.microsoft.com/office/word/2010/wordprocessingInk" xmlns:wne="http://schemas.microsoft.com/office/word/2006/wordml" xmlns:wps="http://schemas.microsoft.com/office/word/2010/wordprocessingShape" mc:Ignorable="w14 wp14">
   <w:p>
     <w:pPr>
       <w:widowControl w:val="0"/>
@@ -2924,7 +3043,7 @@
 </file>
 
 <file path=word/footnotes.xml><?xml version="1.0" encoding="utf-8"?>
-<w:footnotes xmlns:ve="http://schemas.openxmlformats.org/markup-compatibility/2006" xmlns:o="urn:schemas-microsoft-com:office:office" xmlns:r="http://schemas.openxmlformats.org/officeDocument/2006/relationships" xmlns:m="http://schemas.openxmlformats.org/officeDocument/2006/math" xmlns:v="urn:schemas-microsoft-com:vml" xmlns:wp="http://schemas.openxmlformats.org/drawingml/2006/wordprocessingDrawing" xmlns:w10="urn:schemas-microsoft-com:office:word" xmlns:w="http://schemas.openxmlformats.org/wordprocessingml/2006/main" xmlns:wne="http://schemas.microsoft.com/office/word/2006/wordml">
+<w:footnotes xmlns:wpc="http://schemas.microsoft.com/office/word/2010/wordprocessingCanvas" xmlns:mc="http://schemas.openxmlformats.org/markup-compatibility/2006" xmlns:o="urn:schemas-microsoft-com:office:office" xmlns:r="http://schemas.openxmlformats.org/officeDocument/2006/relationships" xmlns:m="http://schemas.openxmlformats.org/officeDocument/2006/math" xmlns:v="urn:schemas-microsoft-com:vml" xmlns:wp14="http://schemas.microsoft.com/office/word/2010/wordprocessingDrawing" xmlns:wp="http://schemas.openxmlformats.org/drawingml/2006/wordprocessingDrawing" xmlns:w10="urn:schemas-microsoft-com:office:word" xmlns:w="http://schemas.openxmlformats.org/wordprocessingml/2006/main" xmlns:w14="http://schemas.microsoft.com/office/word/2010/wordml" xmlns:wpg="http://schemas.microsoft.com/office/word/2010/wordprocessingGroup" xmlns:wpi="http://schemas.microsoft.com/office/word/2010/wordprocessingInk" xmlns:wne="http://schemas.microsoft.com/office/word/2006/wordml" xmlns:wps="http://schemas.microsoft.com/office/word/2010/wordprocessingShape" mc:Ignorable="w14 wp14">
   <w:footnote w:type="separator" w:id="-1">
     <w:p>
       <w:pPr>
@@ -2949,7 +3068,7 @@
 </file>
 
 <file path=word/numbering.xml><?xml version="1.0" encoding="utf-8"?>
-<w:numbering xmlns:ve="http://schemas.openxmlformats.org/markup-compatibility/2006" xmlns:o="urn:schemas-microsoft-com:office:office" xmlns:r="http://schemas.openxmlformats.org/officeDocument/2006/relationships" xmlns:m="http://schemas.openxmlformats.org/officeDocument/2006/math" xmlns:v="urn:schemas-microsoft-com:vml" xmlns:wp="http://schemas.openxmlformats.org/drawingml/2006/wordprocessingDrawing" xmlns:w10="urn:schemas-microsoft-com:office:word" xmlns:w="http://schemas.openxmlformats.org/wordprocessingml/2006/main" xmlns:wne="http://schemas.microsoft.com/office/word/2006/wordml">
+<w:numbering xmlns:wpc="http://schemas.microsoft.com/office/word/2010/wordprocessingCanvas" xmlns:mc="http://schemas.openxmlformats.org/markup-compatibility/2006" xmlns:o="urn:schemas-microsoft-com:office:office" xmlns:r="http://schemas.openxmlformats.org/officeDocument/2006/relationships" xmlns:m="http://schemas.openxmlformats.org/officeDocument/2006/math" xmlns:v="urn:schemas-microsoft-com:vml" xmlns:wp14="http://schemas.microsoft.com/office/word/2010/wordprocessingDrawing" xmlns:wp="http://schemas.openxmlformats.org/drawingml/2006/wordprocessingDrawing" xmlns:w10="urn:schemas-microsoft-com:office:word" xmlns:w="http://schemas.openxmlformats.org/wordprocessingml/2006/main" xmlns:w14="http://schemas.microsoft.com/office/word/2010/wordml" xmlns:wpg="http://schemas.microsoft.com/office/word/2010/wordprocessingGroup" xmlns:wpi="http://schemas.microsoft.com/office/word/2010/wordprocessingInk" xmlns:wne="http://schemas.microsoft.com/office/word/2006/wordml" xmlns:wps="http://schemas.microsoft.com/office/word/2010/wordprocessingShape" mc:Ignorable="w14 wp14">
   <w:abstractNum w:abstractNumId="0">
     <w:nsid w:val="03F623E5"/>
     <w:multiLevelType w:val="multilevel"/>
@@ -8684,7 +8803,7 @@
 </file>
 
 <file path=word/styles.xml><?xml version="1.0" encoding="utf-8"?>
-<w:styles xmlns:r="http://schemas.openxmlformats.org/officeDocument/2006/relationships" xmlns:w="http://schemas.openxmlformats.org/wordprocessingml/2006/main">
+<w:styles xmlns:mc="http://schemas.openxmlformats.org/markup-compatibility/2006" xmlns:r="http://schemas.openxmlformats.org/officeDocument/2006/relationships" xmlns:w="http://schemas.openxmlformats.org/wordprocessingml/2006/main" xmlns:w14="http://schemas.microsoft.com/office/word/2010/wordml" mc:Ignorable="w14">
   <w:docDefaults>
     <w:rPrDefault>
       <w:rPr>
@@ -8855,7 +8974,6 @@
     <w:uiPriority w:val="99"/>
     <w:semiHidden/>
     <w:unhideWhenUsed/>
-    <w:qFormat/>
     <w:tblPr>
       <w:tblInd w:w="0" w:type="dxa"/>
       <w:tblCellMar>
@@ -8917,6 +9035,196 @@
     <w:uiPriority w:val="99"/>
     <w:semiHidden/>
     <w:rsid w:val="001C7EF1"/>
+  </w:style>
+</w:styles>
+</file>
+
+<file path=word/stylesWithEffects.xml><?xml version="1.0" encoding="utf-8"?>
+<w:styles xmlns:wpc="http://schemas.microsoft.com/office/word/2010/wordprocessingCanvas" xmlns:mc="http://schemas.openxmlformats.org/markup-compatibility/2006" xmlns:o="urn:schemas-microsoft-com:office:office" xmlns:r="http://schemas.openxmlformats.org/officeDocument/2006/relationships" xmlns:m="http://schemas.openxmlformats.org/officeDocument/2006/math" xmlns:v="urn:schemas-microsoft-com:vml" xmlns:wp14="http://schemas.microsoft.com/office/word/2010/wordprocessingDrawing" xmlns:wp="http://schemas.openxmlformats.org/drawingml/2006/wordprocessingDrawing" xmlns:w10="urn:schemas-microsoft-com:office:word" xmlns:w="http://schemas.openxmlformats.org/wordprocessingml/2006/main" xmlns:w14="http://schemas.microsoft.com/office/word/2010/wordml" xmlns:wpg="http://schemas.microsoft.com/office/word/2010/wordprocessingGroup" xmlns:wpi="http://schemas.microsoft.com/office/word/2010/wordprocessingInk" xmlns:wne="http://schemas.microsoft.com/office/word/2006/wordml" xmlns:wps="http://schemas.microsoft.com/office/word/2010/wordprocessingShape" mc:Ignorable="w14 wp14">
+  <w:docDefaults>
+    <w:rPrDefault>
+      <w:rPr>
+        <w:rFonts w:asciiTheme="minorHAnsi" w:eastAsiaTheme="minorEastAsia" w:hAnsiTheme="minorHAnsi" w:cstheme="minorBidi"/>
+        <w:sz w:val="22"/>
+        <w:szCs w:val="22"/>
+        <w:lang w:val="en-GB" w:eastAsia="en-GB" w:bidi="ar-SA"/>
+      </w:rPr>
+    </w:rPrDefault>
+    <w:pPrDefault>
+      <w:pPr>
+        <w:spacing w:after="200" w:line="276" w:lineRule="auto"/>
+      </w:pPr>
+    </w:pPrDefault>
+  </w:docDefaults>
+  <w:latentStyles w:defLockedState="0" w:defUIPriority="99" w:defSemiHidden="1" w:defUnhideWhenUsed="1" w:defQFormat="0" w:count="267">
+    <w:lsdException w:name="Normal" w:semiHidden="0" w:uiPriority="0" w:unhideWhenUsed="0" w:qFormat="1"/>
+    <w:lsdException w:name="heading 1" w:semiHidden="0" w:uiPriority="9" w:unhideWhenUsed="0" w:qFormat="1"/>
+    <w:lsdException w:name="heading 2" w:uiPriority="9" w:qFormat="1"/>
+    <w:lsdException w:name="heading 3" w:uiPriority="9" w:qFormat="1"/>
+    <w:lsdException w:name="heading 4" w:uiPriority="9" w:qFormat="1"/>
+    <w:lsdException w:name="heading 5" w:uiPriority="9" w:qFormat="1"/>
+    <w:lsdException w:name="heading 6" w:uiPriority="9" w:qFormat="1"/>
+    <w:lsdException w:name="heading 7" w:uiPriority="9" w:qFormat="1"/>
+    <w:lsdException w:name="heading 8" w:uiPriority="9" w:qFormat="1"/>
+    <w:lsdException w:name="heading 9" w:uiPriority="9" w:qFormat="1"/>
+    <w:lsdException w:name="toc 1" w:uiPriority="39"/>
+    <w:lsdException w:name="toc 2" w:uiPriority="39"/>
+    <w:lsdException w:name="toc 3" w:uiPriority="39"/>
+    <w:lsdException w:name="toc 4" w:uiPriority="39"/>
+    <w:lsdException w:name="toc 5" w:uiPriority="39"/>
+    <w:lsdException w:name="toc 6" w:uiPriority="39"/>
+    <w:lsdException w:name="toc 7" w:uiPriority="39"/>
+    <w:lsdException w:name="toc 8" w:uiPriority="39"/>
+    <w:lsdException w:name="toc 9" w:uiPriority="39"/>
+    <w:lsdException w:name="caption" w:uiPriority="35" w:qFormat="1"/>
+    <w:lsdException w:name="Title" w:semiHidden="0" w:uiPriority="10" w:unhideWhenUsed="0" w:qFormat="1"/>
+    <w:lsdException w:name="Default Paragraph Font" w:uiPriority="1"/>
+    <w:lsdException w:name="Subtitle" w:semiHidden="0" w:uiPriority="11" w:unhideWhenUsed="0" w:qFormat="1"/>
+    <w:lsdException w:name="Strong" w:semiHidden="0" w:uiPriority="22" w:unhideWhenUsed="0" w:qFormat="1"/>
+    <w:lsdException w:name="Emphasis" w:semiHidden="0" w:uiPriority="20" w:unhideWhenUsed="0" w:qFormat="1"/>
+    <w:lsdException w:name="Table Grid" w:semiHidden="0" w:uiPriority="59" w:unhideWhenUsed="0"/>
+    <w:lsdException w:name="Placeholder Text" w:unhideWhenUsed="0"/>
+    <w:lsdException w:name="No Spacing" w:semiHidden="0" w:uiPriority="1" w:unhideWhenUsed="0" w:qFormat="1"/>
+    <w:lsdException w:name="Light Shading" w:semiHidden="0" w:uiPriority="60" w:unhideWhenUsed="0"/>
+    <w:lsdException w:name="Light List" w:semiHidden="0" w:uiPriority="61" w:unhideWhenUsed="0"/>
+    <w:lsdException w:name="Light Grid" w:semiHidden="0" w:uiPriority="62" w:unhideWhenUsed="0"/>
+    <w:lsdException w:name="Medium Shading 1" w:semiHidden="0" w:uiPriority="63" w:unhideWhenUsed="0"/>
+    <w:lsdException w:name="Medium Shading 2" w:semiHidden="0" w:uiPriority="64" w:unhideWhenUsed="0"/>
+    <w:lsdException w:name="Medium List 1" w:semiHidden="0" w:uiPriority="65" w:unhideWhenUsed="0"/>
+    <w:lsdException w:name="Medium List 2" w:semiHidden="0" w:uiPriority="66" w:unhideWhenUsed="0"/>
+    <w:lsdException w:name="Medium Grid 1" w:semiHidden="0" w:uiPriority="67" w:unhideWhenUsed="0"/>
+    <w:lsdException w:name="Medium Grid 2" w:semiHidden="0" w:uiPriority="68" w:unhideWhenUsed="0"/>
+    <w:lsdException w:name="Medium Grid 3" w:semiHidden="0" w:uiPriority="69" w:unhideWhenUsed="0"/>
+    <w:lsdException w:name="Dark List" w:semiHidden="0" w:uiPriority="70" w:unhideWhenUsed="0"/>
+    <w:lsdException w:name="Colorful Shading" w:semiHidden="0" w:uiPriority="71" w:unhideWhenUsed="0"/>
+    <w:lsdException w:name="Colorful List" w:semiHidden="0" w:uiPriority="72" w:unhideWhenUsed="0"/>
+    <w:lsdException w:name="Colorful Grid" w:semiHidden="0" w:uiPriority="73" w:unhideWhenUsed="0"/>
+    <w:lsdException w:name="Light Shading Accent 1" w:semiHidden="0" w:uiPriority="60" w:unhideWhenUsed="0"/>
+    <w:lsdException w:name="Light List Accent 1" w:semiHidden="0" w:uiPriority="61" w:unhideWhenUsed="0"/>
+    <w:lsdException w:name="Light Grid Accent 1" w:semiHidden="0" w:uiPriority="62" w:unhideWhenUsed="0"/>
+    <w:lsdException w:name="Medium Shading 1 Accent 1" w:semiHidden="0" w:uiPriority="63" w:unhideWhenUsed="0"/>
+    <w:lsdException w:name="Medium Shading 2 Accent 1" w:semiHidden="0" w:uiPriority="64" w:unhideWhenUsed="0"/>
+    <w:lsdException w:name="Medium List 1 Accent 1" w:semiHidden="0" w:uiPriority="65" w:unhideWhenUsed="0"/>
+    <w:lsdException w:name="Revision" w:unhideWhenUsed="0"/>
+    <w:lsdException w:name="List Paragraph" w:semiHidden="0" w:uiPriority="34" w:unhideWhenUsed="0" w:qFormat="1"/>
+    <w:lsdException w:name="Quote" w:semiHidden="0" w:uiPriority="29" w:unhideWhenUsed="0" w:qFormat="1"/>
+    <w:lsdException w:name="Intense Quote" w:semiHidden="0" w:uiPriority="30" w:unhideWhenUsed="0" w:qFormat="1"/>
+    <w:lsdException w:name="Medium List 2 Accent 1" w:semiHidden="0" w:uiPriority="66" w:unhideWhenUsed="0"/>
+    <w:lsdException w:name="Medium Grid 1 Accent 1" w:semiHidden="0" w:uiPriority="67" w:unhideWhenUsed="0"/>
+    <w:lsdException w:name="Medium Grid 2 Accent 1" w:semiHidden="0" w:uiPriority="68" w:unhideWhenUsed="0"/>
+    <w:lsdException w:name="Medium Grid 3 Accent 1" w:semiHidden="0" w:uiPriority="69" w:unhideWhenUsed="0"/>
+    <w:lsdException w:name="Dark List Accent 1" w:semiHidden="0" w:uiPriority="70" w:unhideWhenUsed="0"/>
+    <w:lsdException w:name="Colorful Shading Accent 1" w:semiHidden="0" w:uiPriority="71" w:unhideWhenUsed="0"/>
+    <w:lsdException w:name="Colorful List Accent 1" w:semiHidden="0" w:uiPriority="72" w:unhideWhenUsed="0"/>
+    <w:lsdException w:name="Colorful Grid Accent 1" w:semiHidden="0" w:uiPriority="73" w:unhideWhenUsed="0"/>
+    <w:lsdException w:name="Light Shading Accent 2" w:semiHidden="0" w:uiPriority="60" w:unhideWhenUsed="0"/>
+    <w:lsdException w:name="Light List Accent 2" w:semiHidden="0" w:uiPriority="61" w:unhideWhenUsed="0"/>
+    <w:lsdException w:name="Light Grid Accent 2" w:semiHidden="0" w:uiPriority="62" w:unhideWhenUsed="0"/>
+    <w:lsdException w:name="Medium Shading 1 Accent 2" w:semiHidden="0" w:uiPriority="63" w:unhideWhenUsed="0"/>
+    <w:lsdException w:name="Medium Shading 2 Accent 2" w:semiHidden="0" w:uiPriority="64" w:unhideWhenUsed="0"/>
+    <w:lsdException w:name="Medium List 1 Accent 2" w:semiHidden="0" w:uiPriority="65" w:unhideWhenUsed="0"/>
+    <w:lsdException w:name="Medium List 2 Accent 2" w:semiHidden="0" w:uiPriority="66" w:unhideWhenUsed="0"/>
+    <w:lsdException w:name="Medium Grid 1 Accent 2" w:semiHidden="0" w:uiPriority="67" w:unhideWhenUsed="0"/>
+    <w:lsdException w:name="Medium Grid 2 Accent 2" w:semiHidden="0" w:uiPriority="68" w:unhideWhenUsed="0"/>
+    <w:lsdException w:name="Medium Grid 3 Accent 2" w:semiHidden="0" w:uiPriority="69" w:unhideWhenUsed="0"/>
+    <w:lsdException w:name="Dark List Accent 2" w:semiHidden="0" w:uiPriority="70" w:unhideWhenUsed="0"/>
+    <w:lsdException w:name="Colorful Shading Accent 2" w:semiHidden="0" w:uiPriority="71" w:unhideWhenUsed="0"/>
+    <w:lsdException w:name="Colorful List Accent 2" w:semiHidden="0" w:uiPriority="72" w:unhideWhenUsed="0"/>
+    <w:lsdException w:name="Colorful Grid Accent 2" w:semiHidden="0" w:uiPriority="73" w:unhideWhenUsed="0"/>
+    <w:lsdException w:name="Light Shading Accent 3" w:semiHidden="0" w:uiPriority="60" w:unhideWhenUsed="0"/>
+    <w:lsdException w:name="Light List Accent 3" w:semiHidden="0" w:uiPriority="61" w:unhideWhenUsed="0"/>
+    <w:lsdException w:name="Light Grid Accent 3" w:semiHidden="0" w:uiPriority="62" w:unhideWhenUsed="0"/>
+    <w:lsdException w:name="Medium Shading 1 Accent 3" w:semiHidden="0" w:uiPriority="63" w:unhideWhenUsed="0"/>
+    <w:lsdException w:name="Medium Shading 2 Accent 3" w:semiHidden="0" w:uiPriority="64" w:unhideWhenUsed="0"/>
+    <w:lsdException w:name="Medium List 1 Accent 3" w:semiHidden="0" w:uiPriority="65" w:unhideWhenUsed="0"/>
+    <w:lsdException w:name="Medium List 2 Accent 3" w:semiHidden="0" w:uiPriority="66" w:unhideWhenUsed="0"/>
+    <w:lsdException w:name="Medium Grid 1 Accent 3" w:semiHidden="0" w:uiPriority="67" w:unhideWhenUsed="0"/>
+    <w:lsdException w:name="Medium Grid 2 Accent 3" w:semiHidden="0" w:uiPriority="68" w:unhideWhenUsed="0"/>
+    <w:lsdException w:name="Medium Grid 3 Accent 3" w:semiHidden="0" w:uiPriority="69" w:unhideWhenUsed="0"/>
+    <w:lsdException w:name="Dark List Accent 3" w:semiHidden="0" w:uiPriority="70" w:unhideWhenUsed="0"/>
+    <w:lsdException w:name="Colorful Shading Accent 3" w:semiHidden="0" w:uiPriority="71" w:unhideWhenUsed="0"/>
+    <w:lsdException w:name="Colorful List Accent 3" w:semiHidden="0" w:uiPriority="72" w:unhideWhenUsed="0"/>
+    <w:lsdException w:name="Colorful Grid Accent 3" w:semiHidden="0" w:uiPriority="73" w:unhideWhenUsed="0"/>
+    <w:lsdException w:name="Light Shading Accent 4" w:semiHidden="0" w:uiPriority="60" w:unhideWhenUsed="0"/>
+    <w:lsdException w:name="Light List Accent 4" w:semiHidden="0" w:uiPriority="61" w:unhideWhenUsed="0"/>
+    <w:lsdException w:name="Light Grid Accent 4" w:semiHidden="0" w:uiPriority="62" w:unhideWhenUsed="0"/>
+    <w:lsdException w:name="Medium Shading 1 Accent 4" w:semiHidden="0" w:uiPriority="63" w:unhideWhenUsed="0"/>
+    <w:lsdException w:name="Medium Shading 2 Accent 4" w:semiHidden="0" w:uiPriority="64" w:unhideWhenUsed="0"/>
+    <w:lsdException w:name="Medium List 1 Accent 4" w:semiHidden="0" w:uiPriority="65" w:unhideWhenUsed="0"/>
+    <w:lsdException w:name="Medium List 2 Accent 4" w:semiHidden="0" w:uiPriority="66" w:unhideWhenUsed="0"/>
+    <w:lsdException w:name="Medium Grid 1 Accent 4" w:semiHidden="0" w:uiPriority="67" w:unhideWhenUsed="0"/>
+    <w:lsdException w:name="Medium Grid 2 Accent 4" w:semiHidden="0" w:uiPriority="68" w:unhideWhenUsed="0"/>
+    <w:lsdException w:name="Medium Grid 3 Accent 4" w:semiHidden="0" w:uiPriority="69" w:unhideWhenUsed="0"/>
+    <w:lsdException w:name="Dark List Accent 4" w:semiHidden="0" w:uiPriority="70" w:unhideWhenUsed="0"/>
+    <w:lsdException w:name="Colorful Shading Accent 4" w:semiHidden="0" w:uiPriority="71" w:unhideWhenUsed="0"/>
+    <w:lsdException w:name="Colorful List Accent 4" w:semiHidden="0" w:uiPriority="72" w:unhideWhenUsed="0"/>
+    <w:lsdException w:name="Colorful Grid Accent 4" w:semiHidden="0" w:uiPriority="73" w:unhideWhenUsed="0"/>
+    <w:lsdException w:name="Light Shading Accent 5" w:semiHidden="0" w:uiPriority="60" w:unhideWhenUsed="0"/>
+    <w:lsdException w:name="Light List Accent 5" w:semiHidden="0" w:uiPriority="61" w:unhideWhenUsed="0"/>
+    <w:lsdException w:name="Light Grid Accent 5" w:semiHidden="0" w:uiPriority="62" w:unhideWhenUsed="0"/>
+    <w:lsdException w:name="Medium Shading 1 Accent 5" w:semiHidden="0" w:uiPriority="63" w:unhideWhenUsed="0"/>
+    <w:lsdException w:name="Medium Shading 2 Accent 5" w:semiHidden="0" w:uiPriority="64" w:unhideWhenUsed="0"/>
+    <w:lsdException w:name="Medium List 1 Accent 5" w:semiHidden="0" w:uiPriority="65" w:unhideWhenUsed="0"/>
+    <w:lsdException w:name="Medium List 2 Accent 5" w:semiHidden="0" w:uiPriority="66" w:unhideWhenUsed="0"/>
+    <w:lsdException w:name="Medium Grid 1 Accent 5" w:semiHidden="0" w:uiPriority="67" w:unhideWhenUsed="0"/>
+    <w:lsdException w:name="Medium Grid 2 Accent 5" w:semiHidden="0" w:uiPriority="68" w:unhideWhenUsed="0"/>
+    <w:lsdException w:name="Medium Grid 3 Accent 5" w:semiHidden="0" w:uiPriority="69" w:unhideWhenUsed="0"/>
+    <w:lsdException w:name="Dark List Accent 5" w:semiHidden="0" w:uiPriority="70" w:unhideWhenUsed="0"/>
+    <w:lsdException w:name="Colorful Shading Accent 5" w:semiHidden="0" w:uiPriority="71" w:unhideWhenUsed="0"/>
+    <w:lsdException w:name="Colorful List Accent 5" w:semiHidden="0" w:uiPriority="72" w:unhideWhenUsed="0"/>
+    <w:lsdException w:name="Colorful Grid Accent 5" w:semiHidden="0" w:uiPriority="73" w:unhideWhenUsed="0"/>
+    <w:lsdException w:name="Light Shading Accent 6" w:semiHidden="0" w:uiPriority="60" w:unhideWhenUsed="0"/>
+    <w:lsdException w:name="Light List Accent 6" w:semiHidden="0" w:uiPriority="61" w:unhideWhenUsed="0"/>
+    <w:lsdException w:name="Light Grid Accent 6" w:semiHidden="0" w:uiPriority="62" w:unhideWhenUsed="0"/>
+    <w:lsdException w:name="Medium Shading 1 Accent 6" w:semiHidden="0" w:uiPriority="63" w:unhideWhenUsed="0"/>
+    <w:lsdException w:name="Medium Shading 2 Accent 6" w:semiHidden="0" w:uiPriority="64" w:unhideWhenUsed="0"/>
+    <w:lsdException w:name="Medium List 1 Accent 6" w:semiHidden="0" w:uiPriority="65" w:unhideWhenUsed="0"/>
+    <w:lsdException w:name="Medium List 2 Accent 6" w:semiHidden="0" w:uiPriority="66" w:unhideWhenUsed="0"/>
+    <w:lsdException w:name="Medium Grid 1 Accent 6" w:semiHidden="0" w:uiPriority="67" w:unhideWhenUsed="0"/>
+    <w:lsdException w:name="Medium Grid 2 Accent 6" w:semiHidden="0" w:uiPriority="68" w:unhideWhenUsed="0"/>
+    <w:lsdException w:name="Medium Grid 3 Accent 6" w:semiHidden="0" w:uiPriority="69" w:unhideWhenUsed="0"/>
+    <w:lsdException w:name="Dark List Accent 6" w:semiHidden="0" w:uiPriority="70" w:unhideWhenUsed="0"/>
+    <w:lsdException w:name="Colorful Shading Accent 6" w:semiHidden="0" w:uiPriority="71" w:unhideWhenUsed="0"/>
+    <w:lsdException w:name="Colorful List Accent 6" w:semiHidden="0" w:uiPriority="72" w:unhideWhenUsed="0"/>
+    <w:lsdException w:name="Colorful Grid Accent 6" w:semiHidden="0" w:uiPriority="73" w:unhideWhenUsed="0"/>
+    <w:lsdException w:name="Subtle Emphasis" w:semiHidden="0" w:uiPriority="19" w:unhideWhenUsed="0" w:qFormat="1"/>
+    <w:lsdException w:name="Intense Emphasis" w:semiHidden="0" w:uiPriority="21" w:unhideWhenUsed="0" w:qFormat="1"/>
+    <w:lsdException w:name="Subtle Reference" w:semiHidden="0" w:uiPriority="31" w:unhideWhenUsed="0" w:qFormat="1"/>
+    <w:lsdException w:name="Intense Reference" w:semiHidden="0" w:uiPriority="32" w:unhideWhenUsed="0" w:qFormat="1"/>
+    <w:lsdException w:name="Book Title" w:semiHidden="0" w:uiPriority="33" w:unhideWhenUsed="0" w:qFormat="1"/>
+    <w:lsdException w:name="Bibliography" w:uiPriority="37"/>
+    <w:lsdException w:name="TOC Heading" w:uiPriority="39" w:qFormat="1"/>
+  </w:latentStyles>
+  <w:style w:type="paragraph" w:default="1" w:styleId="Normal">
+    <w:name w:val="Normal"/>
+    <w:qFormat/>
+  </w:style>
+  <w:style w:type="character" w:default="1" w:styleId="DefaultParagraphFont">
+    <w:name w:val="Default Paragraph Font"/>
+    <w:uiPriority w:val="1"/>
+    <w:semiHidden/>
+    <w:unhideWhenUsed/>
+  </w:style>
+  <w:style w:type="table" w:default="1" w:styleId="TableNormal">
+    <w:name w:val="Normal Table"/>
+    <w:uiPriority w:val="99"/>
+    <w:semiHidden/>
+    <w:unhideWhenUsed/>
+    <w:tblPr>
+      <w:tblInd w:w="0" w:type="dxa"/>
+      <w:tblCellMar>
+        <w:top w:w="0" w:type="dxa"/>
+        <w:left w:w="108" w:type="dxa"/>
+        <w:bottom w:w="0" w:type="dxa"/>
+        <w:right w:w="108" w:type="dxa"/>
+      </w:tblCellMar>
+    </w:tblPr>
+  </w:style>
+  <w:style w:type="numbering" w:default="1" w:styleId="NoList">
+    <w:name w:val="No List"/>
+    <w:uiPriority w:val="99"/>
+    <w:semiHidden/>
+    <w:unhideWhenUsed/>
   </w:style>
 </w:styles>
 </file>

</xml_diff>